<commit_message>
Tutorial 9 doc x
</commit_message>
<xml_diff>
--- a/Week13/Tutorial9.docx
+++ b/Week13/Tutorial9.docx
@@ -2310,7 +2310,16 @@
           <w:color w:val="0070C0"/>
           <w:lang w:val="en-SG" w:eastAsia="en-SG"/>
         </w:rPr>
-        <w:t>Height is 3, has 3 edges</w:t>
+        <w:t xml:space="preserve">Height </w:t>
+      </w:r>
+      <w:r>
+        <w:rPr>
+          <w:rFonts w:ascii="Arial" w:hAnsi="Arial" w:cs="Arial"/>
+          <w:noProof/>
+          <w:color w:val="0070C0"/>
+          <w:lang w:val="en-SG" w:eastAsia="en-SG"/>
+        </w:rPr>
+        <w:t>is 4</w:t>
       </w:r>
     </w:p>
     <w:p>
@@ -2372,7 +2381,16 @@
           <w:color w:val="0070C0"/>
           <w:lang w:val="en-SG" w:eastAsia="en-SG"/>
         </w:rPr>
-        <w:t>4 comparisons</w:t>
+        <w:t>O Log(2n) because the area of search is halved</w:t>
+      </w:r>
+      <w:r>
+        <w:rPr>
+          <w:rFonts w:ascii="Arial" w:hAnsi="Arial" w:cs="Arial"/>
+          <w:noProof/>
+          <w:color w:val="0070C0"/>
+          <w:lang w:val="en-SG" w:eastAsia="en-SG"/>
+        </w:rPr>
+        <w:t xml:space="preserve"> after each comparison</w:t>
       </w:r>
     </w:p>
     <w:p>
@@ -2709,6 +2727,37 @@
           <w:lang w:val="en-SG" w:eastAsia="en-SG"/>
         </w:rPr>
         <w:t>Replace 32 with 45, remove old 45 node from right sub tree.</w:t>
+      </w:r>
+    </w:p>
+    <w:p>
+      <w:pPr>
+        <w:ind w:left="567"/>
+        <w:rPr>
+          <w:rFonts w:ascii="Arial" w:hAnsi="Arial" w:cs="Arial"/>
+          <w:noProof/>
+          <w:color w:val="0070C0"/>
+          <w:lang w:val="en-SG" w:eastAsia="en-SG"/>
+        </w:rPr>
+      </w:pPr>
+    </w:p>
+    <w:p>
+      <w:pPr>
+        <w:ind w:left="567"/>
+        <w:rPr>
+          <w:rFonts w:ascii="Arial" w:hAnsi="Arial" w:cs="Arial"/>
+          <w:noProof/>
+          <w:color w:val="0070C0"/>
+          <w:lang w:val="en-SG" w:eastAsia="en-SG"/>
+        </w:rPr>
+      </w:pPr>
+      <w:r>
+        <w:rPr>
+          <w:rFonts w:ascii="Arial" w:hAnsi="Arial" w:cs="Arial"/>
+          <w:noProof/>
+          <w:color w:val="0070C0"/>
+          <w:lang w:val="en-SG" w:eastAsia="en-SG"/>
+        </w:rPr>
+        <w:t>(left most child of right sub tree)</w:t>
       </w:r>
     </w:p>
     <w:p>
@@ -3115,7 +3164,7 @@
           <w:color w:val="0070C0"/>
           <w:lang w:val="en-SG" w:eastAsia="en-SG"/>
         </w:rPr>
-        <w:t>Up to 10</w:t>
+        <w:t>O n</w:t>
       </w:r>
     </w:p>
     <w:p>
@@ -5750,15 +5799,6 @@
 </file>
 
 <file path=customXml/item1.xml><?xml version="1.0" encoding="utf-8"?>
-<?mso-contentType ?>
-<FormTemplates xmlns="http://schemas.microsoft.com/sharepoint/v3/contenttype/forms">
-  <Display>DocumentLibraryForm</Display>
-  <Edit>DocumentLibraryForm</Edit>
-  <New>DocumentLibraryForm</New>
-</FormTemplates>
-</file>
-
-<file path=customXml/item2.xml><?xml version="1.0" encoding="utf-8"?>
 <ct:contentTypeSchema xmlns:ct="http://schemas.microsoft.com/office/2006/metadata/contentType" xmlns:ma="http://schemas.microsoft.com/office/2006/metadata/properties/metaAttributes" ct:_="" ma:_="" ma:contentTypeName="Document" ma:contentTypeID="0x010100DA5B4D96DB587E42989A6DA86F8D438D" ma:contentTypeVersion="15" ma:contentTypeDescription="Create a new document." ma:contentTypeScope="" ma:versionID="b50e62bb8af338cfa1e56ab6f704d944">
   <xsd:schema xmlns:xsd="http://www.w3.org/2001/XMLSchema" xmlns:xs="http://www.w3.org/2001/XMLSchema" xmlns:p="http://schemas.microsoft.com/office/2006/metadata/properties" xmlns:ns1="http://schemas.microsoft.com/sharepoint/v3" xmlns:ns2="ca7cff02-f992-47a1-a703-ade4bd02634a" xmlns:ns3="9552dbef-7a6a-4b43-9b20-c56e2880b8c9" targetNamespace="http://schemas.microsoft.com/office/2006/metadata/properties" ma:root="true" ma:fieldsID="b7fd74865d684d29b5d05a540b961d35" ns1:_="" ns2:_="" ns3:_="">
     <xsd:import namespace="http://schemas.microsoft.com/sharepoint/v3"/>
@@ -5998,15 +6038,16 @@
 </ct:contentTypeSchema>
 </file>
 
-<file path=customXml/itemProps1.xml><?xml version="1.0" encoding="utf-8"?>
-<ds:datastoreItem xmlns:ds="http://schemas.openxmlformats.org/officeDocument/2006/customXml" ds:itemID="{45CE7C17-5369-4952-99F9-464F67433AA5}">
-  <ds:schemaRefs>
-    <ds:schemaRef ds:uri="http://schemas.microsoft.com/sharepoint/v3/contenttype/forms"/>
-  </ds:schemaRefs>
-</ds:datastoreItem>
+<file path=customXml/item2.xml><?xml version="1.0" encoding="utf-8"?>
+<?mso-contentType ?>
+<FormTemplates xmlns="http://schemas.microsoft.com/sharepoint/v3/contenttype/forms">
+  <Display>DocumentLibraryForm</Display>
+  <Edit>DocumentLibraryForm</Edit>
+  <New>DocumentLibraryForm</New>
+</FormTemplates>
 </file>
 
-<file path=customXml/itemProps2.xml><?xml version="1.0" encoding="utf-8"?>
+<file path=customXml/itemProps1.xml><?xml version="1.0" encoding="utf-8"?>
 <ds:datastoreItem xmlns:ds="http://schemas.openxmlformats.org/officeDocument/2006/customXml" ds:itemID="{3A6ED2DC-C33B-48FC-81A5-8ABDADA2D5AE}">
   <ds:schemaRefs>
     <ds:schemaRef ds:uri="http://schemas.microsoft.com/office/2006/metadata/contentType"/>
@@ -6024,4 +6065,12 @@
     <ds:schemaRef ds:uri="http://schemas.microsoft.com/internal/obd"/>
   </ds:schemaRefs>
 </ds:datastoreItem>
+</file>
+
+<file path=customXml/itemProps2.xml><?xml version="1.0" encoding="utf-8"?>
+<ds:datastoreItem xmlns:ds="http://schemas.openxmlformats.org/officeDocument/2006/customXml" ds:itemID="{45CE7C17-5369-4952-99F9-464F67433AA5}">
+  <ds:schemaRefs>
+    <ds:schemaRef ds:uri="http://schemas.microsoft.com/sharepoint/v3/contenttype/forms"/>
+  </ds:schemaRefs>
+</ds:datastoreItem>
 </file>
</xml_diff>